<commit_message>
Update Highcharter for Finance in R.docx
</commit_message>
<xml_diff>
--- a/Highcharter-for-Finance-in-R/Highcharter for Finance in R.docx
+++ b/Highcharter-for-Finance-in-R/Highcharter for Finance in R.docx
@@ -1,6 +1,6 @@
 
 <file path=word/document.xml><?xml version="1.0" encoding="utf-8"?>
-<w:document xmlns:wpc="http://schemas.microsoft.com/office/word/2010/wordprocessingCanvas" xmlns:cx="http://schemas.microsoft.com/office/drawing/2014/chartex" xmlns:cx1="http://schemas.microsoft.com/office/drawing/2015/9/8/chartex" xmlns:mc="http://schemas.openxmlformats.org/markup-compatibility/2006" xmlns:o="urn:schemas-microsoft-com:office:office" xmlns:r="http://schemas.openxmlformats.org/officeDocument/2006/relationships" xmlns:m="http://schemas.openxmlformats.org/officeDocument/2006/math" xmlns:v="urn:schemas-microsoft-com:vml" xmlns:wp14="http://schemas.microsoft.com/office/word/2010/wordprocessingDrawing" xmlns:wp="http://schemas.openxmlformats.org/drawingml/2006/wordprocessingDrawing" xmlns:w10="urn:schemas-microsoft-com:office:word" xmlns:w="http://schemas.openxmlformats.org/wordprocessingml/2006/main" xmlns:w14="http://schemas.microsoft.com/office/word/2010/wordml" xmlns:w15="http://schemas.microsoft.com/office/word/2012/wordml" xmlns:w16se="http://schemas.microsoft.com/office/word/2015/wordml/symex" xmlns:wpg="http://schemas.microsoft.com/office/word/2010/wordprocessingGroup" xmlns:wpi="http://schemas.microsoft.com/office/word/2010/wordprocessingInk" xmlns:wne="http://schemas.microsoft.com/office/word/2006/wordml" xmlns:wps="http://schemas.microsoft.com/office/word/2010/wordprocessingShape" mc:Ignorable="w14 w15 w16se wp14">
+<w:document xmlns:wpc="http://schemas.microsoft.com/office/word/2010/wordprocessingCanvas" xmlns:cx="http://schemas.microsoft.com/office/drawing/2014/chartex" xmlns:cx1="http://schemas.microsoft.com/office/drawing/2015/9/8/chartex" xmlns:cx2="http://schemas.microsoft.com/office/drawing/2015/10/21/chartex" xmlns:cx3="http://schemas.microsoft.com/office/drawing/2016/5/9/chartex" xmlns:cx4="http://schemas.microsoft.com/office/drawing/2016/5/10/chartex" xmlns:cx5="http://schemas.microsoft.com/office/drawing/2016/5/11/chartex" xmlns:cx6="http://schemas.microsoft.com/office/drawing/2016/5/12/chartex" xmlns:cx7="http://schemas.microsoft.com/office/drawing/2016/5/13/chartex" xmlns:cx8="http://schemas.microsoft.com/office/drawing/2016/5/14/chartex" xmlns:mc="http://schemas.openxmlformats.org/markup-compatibility/2006" xmlns:aink="http://schemas.microsoft.com/office/drawing/2016/ink" xmlns:am3d="http://schemas.microsoft.com/office/drawing/2017/model3d" xmlns:o="urn:schemas-microsoft-com:office:office" xmlns:r="http://schemas.openxmlformats.org/officeDocument/2006/relationships" xmlns:m="http://schemas.openxmlformats.org/officeDocument/2006/math" xmlns:v="urn:schemas-microsoft-com:vml" xmlns:wp14="http://schemas.microsoft.com/office/word/2010/wordprocessingDrawing" xmlns:wp="http://schemas.openxmlformats.org/drawingml/2006/wordprocessingDrawing" xmlns:w10="urn:schemas-microsoft-com:office:word" xmlns:w="http://schemas.openxmlformats.org/wordprocessingml/2006/main" xmlns:w14="http://schemas.microsoft.com/office/word/2010/wordml" xmlns:w15="http://schemas.microsoft.com/office/word/2012/wordml" xmlns:w16cid="http://schemas.microsoft.com/office/word/2016/wordml/cid" xmlns:w16se="http://schemas.microsoft.com/office/word/2015/wordml/symex" xmlns:wpg="http://schemas.microsoft.com/office/word/2010/wordprocessingGroup" xmlns:wpi="http://schemas.microsoft.com/office/word/2010/wordprocessingInk" xmlns:wne="http://schemas.microsoft.com/office/word/2006/wordml" xmlns:wps="http://schemas.microsoft.com/office/word/2010/wordprocessingShape" mc:Ignorable="w14 w15 w16se w16cid wp14">
   <w:body>
     <w:p>
       <w:pPr>
@@ -49,13 +49,73 @@
           <w:noProof/>
         </w:rPr>
         <w:drawing>
+          <wp:anchor distT="0" distB="0" distL="114300" distR="114300" simplePos="0" relativeHeight="251660288" behindDoc="0" locked="0" layoutInCell="1" allowOverlap="1">
+            <wp:simplePos x="0" y="0"/>
+            <wp:positionH relativeFrom="margin">
+              <wp:posOffset>2441575</wp:posOffset>
+            </wp:positionH>
+            <wp:positionV relativeFrom="paragraph">
+              <wp:posOffset>57785</wp:posOffset>
+            </wp:positionV>
+            <wp:extent cx="2461895" cy="633730"/>
+            <wp:effectExtent l="0" t="0" r="0" b="0"/>
+            <wp:wrapSquare wrapText="bothSides"/>
+            <wp:docPr id="1" name="Picture 1"/>
+            <wp:cNvGraphicFramePr>
+              <a:graphicFrameLocks xmlns:a="http://schemas.openxmlformats.org/drawingml/2006/main" noChangeAspect="1"/>
+            </wp:cNvGraphicFramePr>
+            <a:graphic xmlns:a="http://schemas.openxmlformats.org/drawingml/2006/main">
+              <a:graphicData uri="http://schemas.openxmlformats.org/drawingml/2006/picture">
+                <pic:pic xmlns:pic="http://schemas.openxmlformats.org/drawingml/2006/picture">
+                  <pic:nvPicPr>
+                    <pic:cNvPr id="1" name=""/>
+                    <pic:cNvPicPr/>
+                  </pic:nvPicPr>
+                  <pic:blipFill>
+                    <a:blip r:embed="rId8" cstate="print">
+                      <a:extLst>
+                        <a:ext uri="{28A0092B-C50C-407E-A947-70E740481C1C}">
+                          <a14:useLocalDpi xmlns:a14="http://schemas.microsoft.com/office/drawing/2010/main" val="0"/>
+                        </a:ext>
+                      </a:extLst>
+                    </a:blip>
+                    <a:stretch>
+                      <a:fillRect/>
+                    </a:stretch>
+                  </pic:blipFill>
+                  <pic:spPr>
+                    <a:xfrm>
+                      <a:off x="0" y="0"/>
+                      <a:ext cx="2461895" cy="633730"/>
+                    </a:xfrm>
+                    <a:prstGeom prst="rect">
+                      <a:avLst/>
+                    </a:prstGeom>
+                  </pic:spPr>
+                </pic:pic>
+              </a:graphicData>
+            </a:graphic>
+            <wp14:sizeRelH relativeFrom="page">
+              <wp14:pctWidth>0</wp14:pctWidth>
+            </wp14:sizeRelH>
+            <wp14:sizeRelV relativeFrom="page">
+              <wp14:pctHeight>0</wp14:pctHeight>
+            </wp14:sizeRelV>
+          </wp:anchor>
+        </w:drawing>
+      </w:r>
+      <w:r>
+        <w:rPr>
+          <w:noProof/>
+        </w:rPr>
+        <w:drawing>
           <wp:anchor distT="0" distB="0" distL="114300" distR="114300" simplePos="0" relativeHeight="251659264" behindDoc="1" locked="0" layoutInCell="1" allowOverlap="1">
             <wp:simplePos x="0" y="0"/>
             <wp:positionH relativeFrom="margin">
-              <wp:posOffset>115570</wp:posOffset>
+              <wp:posOffset>20568</wp:posOffset>
             </wp:positionH>
             <wp:positionV relativeFrom="page">
-              <wp:posOffset>2025650</wp:posOffset>
+              <wp:posOffset>1580325</wp:posOffset>
             </wp:positionV>
             <wp:extent cx="1948180" cy="638810"/>
             <wp:effectExtent l="0" t="0" r="0" b="8890"/>
@@ -80,7 +140,7 @@
                     <pic:cNvPicPr/>
                   </pic:nvPicPr>
                   <pic:blipFill>
-                    <a:blip r:embed="rId8" cstate="print">
+                    <a:blip r:embed="rId9" cstate="print">
                       <a:extLst>
                         <a:ext uri="{28A0092B-C50C-407E-A947-70E740481C1C}">
                           <a14:useLocalDpi xmlns:a14="http://schemas.microsoft.com/office/drawing/2010/main" val="0"/>
@@ -107,66 +167,6 @@
               <wp14:pctWidth>0</wp14:pctWidth>
             </wp14:sizeRelH>
             <wp14:sizeRelV relativeFrom="margin">
-              <wp14:pctHeight>0</wp14:pctHeight>
-            </wp14:sizeRelV>
-          </wp:anchor>
-        </w:drawing>
-      </w:r>
-      <w:r>
-        <w:rPr>
-          <w:noProof/>
-        </w:rPr>
-        <w:drawing>
-          <wp:anchor distT="0" distB="0" distL="114300" distR="114300" simplePos="0" relativeHeight="251660288" behindDoc="0" locked="0" layoutInCell="1" allowOverlap="1">
-            <wp:simplePos x="0" y="0"/>
-            <wp:positionH relativeFrom="margin">
-              <wp:posOffset>2370455</wp:posOffset>
-            </wp:positionH>
-            <wp:positionV relativeFrom="paragraph">
-              <wp:posOffset>46355</wp:posOffset>
-            </wp:positionV>
-            <wp:extent cx="2461895" cy="633730"/>
-            <wp:effectExtent l="0" t="0" r="0" b="0"/>
-            <wp:wrapSquare wrapText="bothSides"/>
-            <wp:docPr id="1" name="Picture 1"/>
-            <wp:cNvGraphicFramePr>
-              <a:graphicFrameLocks xmlns:a="http://schemas.openxmlformats.org/drawingml/2006/main" noChangeAspect="1"/>
-            </wp:cNvGraphicFramePr>
-            <a:graphic xmlns:a="http://schemas.openxmlformats.org/drawingml/2006/main">
-              <a:graphicData uri="http://schemas.openxmlformats.org/drawingml/2006/picture">
-                <pic:pic xmlns:pic="http://schemas.openxmlformats.org/drawingml/2006/picture">
-                  <pic:nvPicPr>
-                    <pic:cNvPr id="1" name=""/>
-                    <pic:cNvPicPr/>
-                  </pic:nvPicPr>
-                  <pic:blipFill>
-                    <a:blip r:embed="rId9" cstate="print">
-                      <a:extLst>
-                        <a:ext uri="{28A0092B-C50C-407E-A947-70E740481C1C}">
-                          <a14:useLocalDpi xmlns:a14="http://schemas.microsoft.com/office/drawing/2010/main" val="0"/>
-                        </a:ext>
-                      </a:extLst>
-                    </a:blip>
-                    <a:stretch>
-                      <a:fillRect/>
-                    </a:stretch>
-                  </pic:blipFill>
-                  <pic:spPr>
-                    <a:xfrm>
-                      <a:off x="0" y="0"/>
-                      <a:ext cx="2461895" cy="633730"/>
-                    </a:xfrm>
-                    <a:prstGeom prst="rect">
-                      <a:avLst/>
-                    </a:prstGeom>
-                  </pic:spPr>
-                </pic:pic>
-              </a:graphicData>
-            </a:graphic>
-            <wp14:sizeRelH relativeFrom="page">
-              <wp14:pctWidth>0</wp14:pctWidth>
-            </wp14:sizeRelH>
-            <wp14:sizeRelV relativeFrom="page">
               <wp14:pctHeight>0</wp14:pctHeight>
             </wp14:sizeRelV>
           </wp:anchor>
@@ -486,6 +486,741 @@
         <mc:AlternateContent>
           <mc:Choice Requires="wps">
             <w:drawing>
+              <wp:anchor distT="0" distB="0" distL="114300" distR="114300" simplePos="0" relativeHeight="251674624" behindDoc="0" locked="0" layoutInCell="1" allowOverlap="1">
+                <wp:simplePos x="0" y="0"/>
+                <wp:positionH relativeFrom="column">
+                  <wp:posOffset>3018790</wp:posOffset>
+                </wp:positionH>
+                <wp:positionV relativeFrom="paragraph">
+                  <wp:posOffset>3709035</wp:posOffset>
+                </wp:positionV>
+                <wp:extent cx="914400" cy="278831"/>
+                <wp:effectExtent l="0" t="0" r="1270" b="6985"/>
+                <wp:wrapNone/>
+                <wp:docPr id="15" name="Text Box 15"/>
+                <wp:cNvGraphicFramePr/>
+                <a:graphic xmlns:a="http://schemas.openxmlformats.org/drawingml/2006/main">
+                  <a:graphicData uri="http://schemas.microsoft.com/office/word/2010/wordprocessingShape">
+                    <wps:wsp>
+                      <wps:cNvSpPr txBox="1"/>
+                      <wps:spPr>
+                        <a:xfrm>
+                          <a:off x="0" y="0"/>
+                          <a:ext cx="914400" cy="278831"/>
+                        </a:xfrm>
+                        <a:prstGeom prst="rect">
+                          <a:avLst/>
+                        </a:prstGeom>
+                        <a:solidFill>
+                          <a:schemeClr val="lt1"/>
+                        </a:solidFill>
+                        <a:ln w="6350">
+                          <a:noFill/>
+                        </a:ln>
+                      </wps:spPr>
+                      <wps:txbx>
+                        <w:txbxContent>
+                          <w:p>
+                            <w:pPr>
+                              <w:rPr>
+                                <w:u w:val="single"/>
+                              </w:rPr>
+                            </w:pPr>
+                            <w:r>
+                              <w:rPr>
+                                <w:u w:val="single"/>
+                              </w:rPr>
+                              <w:t>Adding a formatted tooltip</w:t>
+                            </w:r>
+                            <w:r>
+                              <w:rPr>
+                                <w:u w:val="single"/>
+                              </w:rPr>
+                              <w:t xml:space="preserve"> and interactive legend</w:t>
+                            </w:r>
+                          </w:p>
+                        </w:txbxContent>
+                      </wps:txbx>
+                      <wps:bodyPr rot="0" spcFirstLastPara="0" vertOverflow="overflow" horzOverflow="overflow" vert="horz" wrap="none" lIns="91440" tIns="45720" rIns="91440" bIns="45720" numCol="1" spcCol="0" rtlCol="0" fromWordArt="0" anchor="t" anchorCtr="0" forceAA="0" compatLnSpc="1">
+                        <a:prstTxWarp prst="textNoShape">
+                          <a:avLst/>
+                        </a:prstTxWarp>
+                        <a:noAutofit/>
+                      </wps:bodyPr>
+                    </wps:wsp>
+                  </a:graphicData>
+                </a:graphic>
+                <wp14:sizeRelV relativeFrom="margin">
+                  <wp14:pctHeight>0</wp14:pctHeight>
+                </wp14:sizeRelV>
+              </wp:anchor>
+            </w:drawing>
+          </mc:Choice>
+          <mc:Fallback>
+            <w:pict>
+              <v:shapetype id="_x0000_t202" coordsize="21600,21600" o:spt="202" path="m,l,21600r21600,l21600,xe">
+                <v:stroke joinstyle="miter"/>
+                <v:path gradientshapeok="t" o:connecttype="rect"/>
+              </v:shapetype>
+              <v:shape id="Text Box 15" o:spid="_x0000_s1026" type="#_x0000_t202" style="position:absolute;margin-left:237.7pt;margin-top:292.05pt;width:1in;height:21.95pt;z-index:251674624;visibility:visible;mso-wrap-style:none;mso-height-percent:0;mso-wrap-distance-left:9pt;mso-wrap-distance-top:0;mso-wrap-distance-right:9pt;mso-wrap-distance-bottom:0;mso-position-horizontal:absolute;mso-position-horizontal-relative:text;mso-position-vertical:absolute;mso-position-vertical-relative:text;mso-height-percent:0;mso-height-relative:margin;v-text-anchor:top" o:gfxdata="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" fillcolor="white [3201]" stroked="f" strokeweight=".5pt">
+                <v:textbox>
+                  <w:txbxContent>
+                    <w:p>
+                      <w:pPr>
+                        <w:rPr>
+                          <w:u w:val="single"/>
+                        </w:rPr>
+                      </w:pPr>
+                      <w:r>
+                        <w:rPr>
+                          <w:u w:val="single"/>
+                        </w:rPr>
+                        <w:t>Adding a formatted tooltip</w:t>
+                      </w:r>
+                      <w:r>
+                        <w:rPr>
+                          <w:u w:val="single"/>
+                        </w:rPr>
+                        <w:t xml:space="preserve"> and interactive legend</w:t>
+                      </w:r>
+                    </w:p>
+                  </w:txbxContent>
+                </v:textbox>
+              </v:shape>
+            </w:pict>
+          </mc:Fallback>
+        </mc:AlternateContent>
+      </w:r>
+      <w:r>
+        <w:rPr>
+          <w:noProof/>
+        </w:rPr>
+        <w:drawing>
+          <wp:anchor distT="0" distB="0" distL="114300" distR="114300" simplePos="0" relativeHeight="251675648" behindDoc="0" locked="0" layoutInCell="1" allowOverlap="1" wp14:anchorId="17AECA1C">
+            <wp:simplePos x="0" y="0"/>
+            <wp:positionH relativeFrom="column">
+              <wp:posOffset>2524125</wp:posOffset>
+            </wp:positionH>
+            <wp:positionV relativeFrom="paragraph">
+              <wp:posOffset>3973195</wp:posOffset>
+            </wp:positionV>
+            <wp:extent cx="3992245" cy="972185"/>
+            <wp:effectExtent l="0" t="0" r="8255" b="0"/>
+            <wp:wrapSquare wrapText="bothSides"/>
+            <wp:docPr id="16" name="Picture 16"/>
+            <wp:cNvGraphicFramePr>
+              <a:graphicFrameLocks xmlns:a="http://schemas.openxmlformats.org/drawingml/2006/main" noChangeAspect="1"/>
+            </wp:cNvGraphicFramePr>
+            <a:graphic xmlns:a="http://schemas.openxmlformats.org/drawingml/2006/main">
+              <a:graphicData uri="http://schemas.openxmlformats.org/drawingml/2006/picture">
+                <pic:pic xmlns:pic="http://schemas.openxmlformats.org/drawingml/2006/picture">
+                  <pic:nvPicPr>
+                    <pic:cNvPr id="1" name=""/>
+                    <pic:cNvPicPr/>
+                  </pic:nvPicPr>
+                  <pic:blipFill>
+                    <a:blip r:embed="rId10">
+                      <a:extLst>
+                        <a:ext uri="{28A0092B-C50C-407E-A947-70E740481C1C}">
+                          <a14:useLocalDpi xmlns:a14="http://schemas.microsoft.com/office/drawing/2010/main" val="0"/>
+                        </a:ext>
+                      </a:extLst>
+                    </a:blip>
+                    <a:stretch>
+                      <a:fillRect/>
+                    </a:stretch>
+                  </pic:blipFill>
+                  <pic:spPr>
+                    <a:xfrm>
+                      <a:off x="0" y="0"/>
+                      <a:ext cx="3992245" cy="972185"/>
+                    </a:xfrm>
+                    <a:prstGeom prst="rect">
+                      <a:avLst/>
+                    </a:prstGeom>
+                  </pic:spPr>
+                </pic:pic>
+              </a:graphicData>
+            </a:graphic>
+            <wp14:sizeRelH relativeFrom="margin">
+              <wp14:pctWidth>0</wp14:pctWidth>
+            </wp14:sizeRelH>
+            <wp14:sizeRelV relativeFrom="margin">
+              <wp14:pctHeight>0</wp14:pctHeight>
+            </wp14:sizeRelV>
+          </wp:anchor>
+        </w:drawing>
+      </w:r>
+      <w:r>
+        <w:rPr>
+          <w:noProof/>
+        </w:rPr>
+        <mc:AlternateContent>
+          <mc:Choice Requires="wps">
+            <w:drawing>
+              <wp:anchor distT="0" distB="0" distL="114300" distR="114300" simplePos="0" relativeHeight="251658239" behindDoc="0" locked="0" layoutInCell="1" allowOverlap="1">
+                <wp:simplePos x="0" y="0"/>
+                <wp:positionH relativeFrom="column">
+                  <wp:posOffset>2559372</wp:posOffset>
+                </wp:positionH>
+                <wp:positionV relativeFrom="paragraph">
+                  <wp:posOffset>2776698</wp:posOffset>
+                </wp:positionV>
+                <wp:extent cx="914400" cy="338207"/>
+                <wp:effectExtent l="0" t="0" r="0" b="5080"/>
+                <wp:wrapNone/>
+                <wp:docPr id="14" name="Text Box 14"/>
+                <wp:cNvGraphicFramePr/>
+                <a:graphic xmlns:a="http://schemas.openxmlformats.org/drawingml/2006/main">
+                  <a:graphicData uri="http://schemas.microsoft.com/office/word/2010/wordprocessingShape">
+                    <wps:wsp>
+                      <wps:cNvSpPr txBox="1"/>
+                      <wps:spPr>
+                        <a:xfrm>
+                          <a:off x="0" y="0"/>
+                          <a:ext cx="914400" cy="338207"/>
+                        </a:xfrm>
+                        <a:prstGeom prst="rect">
+                          <a:avLst/>
+                        </a:prstGeom>
+                        <a:solidFill>
+                          <a:schemeClr val="lt1"/>
+                        </a:solidFill>
+                        <a:ln w="6350">
+                          <a:noFill/>
+                        </a:ln>
+                      </wps:spPr>
+                      <wps:txbx>
+                        <w:txbxContent>
+                          <w:p>
+                            <w:pPr>
+                              <w:rPr>
+                                <w:b/>
+                                <w:sz w:val="18"/>
+                              </w:rPr>
+                            </w:pPr>
+                            <w:r>
+                              <w:rPr>
+                                <w:b/>
+                                <w:sz w:val="18"/>
+                              </w:rPr>
+                              <w:t>variation</w:t>
+                            </w:r>
+                          </w:p>
+                        </w:txbxContent>
+                      </wps:txbx>
+                      <wps:bodyPr rot="0" spcFirstLastPara="0" vertOverflow="overflow" horzOverflow="overflow" vert="horz" wrap="none" lIns="91440" tIns="45720" rIns="91440" bIns="45720" numCol="1" spcCol="0" rtlCol="0" fromWordArt="0" anchor="ctr" anchorCtr="0" forceAA="0" compatLnSpc="1">
+                        <a:prstTxWarp prst="textNoShape">
+                          <a:avLst/>
+                        </a:prstTxWarp>
+                        <a:noAutofit/>
+                      </wps:bodyPr>
+                    </wps:wsp>
+                  </a:graphicData>
+                </a:graphic>
+                <wp14:sizeRelV relativeFrom="margin">
+                  <wp14:pctHeight>0</wp14:pctHeight>
+                </wp14:sizeRelV>
+              </wp:anchor>
+            </w:drawing>
+          </mc:Choice>
+          <mc:Fallback>
+            <w:pict>
+              <v:shape id="Text Box 14" o:spid="_x0000_s1027" type="#_x0000_t202" style="position:absolute;margin-left:201.55pt;margin-top:218.65pt;width:1in;height:26.65pt;z-index:251658239;visibility:visible;mso-wrap-style:none;mso-height-percent:0;mso-wrap-distance-left:9pt;mso-wrap-distance-top:0;mso-wrap-distance-right:9pt;mso-wrap-distance-bottom:0;mso-position-horizontal:absolute;mso-position-horizontal-relative:text;mso-position-vertical:absolute;mso-position-vertical-relative:text;mso-height-percent:0;mso-height-relative:margin;v-text-anchor:middle" o:gfxdata="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" fillcolor="white [3201]" stroked="f" strokeweight=".5pt">
+                <v:textbox>
+                  <w:txbxContent>
+                    <w:p>
+                      <w:pPr>
+                        <w:rPr>
+                          <w:b/>
+                          <w:sz w:val="18"/>
+                        </w:rPr>
+                      </w:pPr>
+                      <w:r>
+                        <w:rPr>
+                          <w:b/>
+                          <w:sz w:val="18"/>
+                        </w:rPr>
+                        <w:t>variation</w:t>
+                      </w:r>
+                    </w:p>
+                  </w:txbxContent>
+                </v:textbox>
+              </v:shape>
+            </w:pict>
+          </mc:Fallback>
+        </mc:AlternateContent>
+      </w:r>
+      <w:r>
+        <w:rPr>
+          <w:noProof/>
+        </w:rPr>
+        <mc:AlternateContent>
+          <mc:Choice Requires="wps">
+            <w:drawing>
+              <wp:anchor distT="0" distB="0" distL="114300" distR="114300" simplePos="0" relativeHeight="251672576" behindDoc="0" locked="0" layoutInCell="1" allowOverlap="1">
+                <wp:simplePos x="0" y="0"/>
+                <wp:positionH relativeFrom="column">
+                  <wp:posOffset>2655323</wp:posOffset>
+                </wp:positionH>
+                <wp:positionV relativeFrom="paragraph">
+                  <wp:posOffset>2896037</wp:posOffset>
+                </wp:positionV>
+                <wp:extent cx="659080" cy="285008"/>
+                <wp:effectExtent l="38100" t="0" r="27305" b="58420"/>
+                <wp:wrapNone/>
+                <wp:docPr id="13" name="Straight Arrow Connector 13"/>
+                <wp:cNvGraphicFramePr/>
+                <a:graphic xmlns:a="http://schemas.openxmlformats.org/drawingml/2006/main">
+                  <a:graphicData uri="http://schemas.microsoft.com/office/word/2010/wordprocessingShape">
+                    <wps:wsp>
+                      <wps:cNvCnPr/>
+                      <wps:spPr>
+                        <a:xfrm flipH="1">
+                          <a:off x="0" y="0"/>
+                          <a:ext cx="659080" cy="285008"/>
+                        </a:xfrm>
+                        <a:prstGeom prst="straightConnector1">
+                          <a:avLst/>
+                        </a:prstGeom>
+                        <a:ln>
+                          <a:tailEnd type="triangle"/>
+                        </a:ln>
+                      </wps:spPr>
+                      <wps:style>
+                        <a:lnRef idx="1">
+                          <a:schemeClr val="accent1"/>
+                        </a:lnRef>
+                        <a:fillRef idx="0">
+                          <a:schemeClr val="accent1"/>
+                        </a:fillRef>
+                        <a:effectRef idx="0">
+                          <a:schemeClr val="accent1"/>
+                        </a:effectRef>
+                        <a:fontRef idx="minor">
+                          <a:schemeClr val="tx1"/>
+                        </a:fontRef>
+                      </wps:style>
+                      <wps:bodyPr/>
+                    </wps:wsp>
+                  </a:graphicData>
+                </a:graphic>
+              </wp:anchor>
+            </w:drawing>
+          </mc:Choice>
+          <mc:Fallback>
+            <w:pict>
+              <v:shapetype w14:anchorId="47C2BE88" id="_x0000_t32" coordsize="21600,21600" o:spt="32" o:oned="t" path="m,l21600,21600e" filled="f">
+                <v:path arrowok="t" fillok="f" o:connecttype="none"/>
+                <o:lock v:ext="edit" shapetype="t"/>
+              </v:shapetype>
+              <v:shape id="Straight Arrow Connector 13" o:spid="_x0000_s1026" type="#_x0000_t32" style="position:absolute;margin-left:209.1pt;margin-top:228.05pt;width:51.9pt;height:22.45pt;flip:x;z-index:251672576;visibility:visible;mso-wrap-style:square;mso-wrap-distance-left:9pt;mso-wrap-distance-top:0;mso-wrap-distance-right:9pt;mso-wrap-distance-bottom:0;mso-position-horizontal:absolute;mso-position-horizontal-relative:text;mso-position-vertical:absolute;mso-position-vertical-relative:text" o:gfxdata="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" strokecolor="#5b9bd5 [3204]" strokeweight=".5pt">
+                <v:stroke endarrow="block" joinstyle="miter"/>
+              </v:shape>
+            </w:pict>
+          </mc:Fallback>
+        </mc:AlternateContent>
+      </w:r>
+      <w:r>
+        <w:rPr>
+          <w:noProof/>
+        </w:rPr>
+        <mc:AlternateContent>
+          <mc:Choice Requires="wps">
+            <w:drawing>
+              <wp:anchor distT="0" distB="0" distL="114300" distR="114300" simplePos="0" relativeHeight="251671552" behindDoc="0" locked="0" layoutInCell="1" allowOverlap="1">
+                <wp:simplePos x="0" y="0"/>
+                <wp:positionH relativeFrom="column">
+                  <wp:posOffset>3344091</wp:posOffset>
+                </wp:positionH>
+                <wp:positionV relativeFrom="paragraph">
+                  <wp:posOffset>2652593</wp:posOffset>
+                </wp:positionV>
+                <wp:extent cx="1989117" cy="493791"/>
+                <wp:effectExtent l="0" t="0" r="11430" b="20955"/>
+                <wp:wrapNone/>
+                <wp:docPr id="11" name="Rectangle 11"/>
+                <wp:cNvGraphicFramePr/>
+                <a:graphic xmlns:a="http://schemas.openxmlformats.org/drawingml/2006/main">
+                  <a:graphicData uri="http://schemas.microsoft.com/office/word/2010/wordprocessingShape">
+                    <wps:wsp>
+                      <wps:cNvSpPr/>
+                      <wps:spPr>
+                        <a:xfrm>
+                          <a:off x="0" y="0"/>
+                          <a:ext cx="1989117" cy="493791"/>
+                        </a:xfrm>
+                        <a:prstGeom prst="rect">
+                          <a:avLst/>
+                        </a:prstGeom>
+                        <a:noFill/>
+                        <a:ln>
+                          <a:prstDash val="sysDash"/>
+                        </a:ln>
+                      </wps:spPr>
+                      <wps:style>
+                        <a:lnRef idx="2">
+                          <a:schemeClr val="accent1">
+                            <a:shade val="50000"/>
+                          </a:schemeClr>
+                        </a:lnRef>
+                        <a:fillRef idx="1">
+                          <a:schemeClr val="accent1"/>
+                        </a:fillRef>
+                        <a:effectRef idx="0">
+                          <a:schemeClr val="accent1"/>
+                        </a:effectRef>
+                        <a:fontRef idx="minor">
+                          <a:schemeClr val="lt1"/>
+                        </a:fontRef>
+                      </wps:style>
+                      <wps:bodyPr rot="0" spcFirstLastPara="0" vertOverflow="overflow" horzOverflow="overflow" vert="horz" wrap="square" lIns="91440" tIns="45720" rIns="91440" bIns="45720" numCol="1" spcCol="0" rtlCol="0" fromWordArt="0" anchor="ctr" anchorCtr="0" forceAA="0" compatLnSpc="1">
+                        <a:prstTxWarp prst="textNoShape">
+                          <a:avLst/>
+                        </a:prstTxWarp>
+                        <a:noAutofit/>
+                      </wps:bodyPr>
+                    </wps:wsp>
+                  </a:graphicData>
+                </a:graphic>
+                <wp14:sizeRelH relativeFrom="margin">
+                  <wp14:pctWidth>0</wp14:pctWidth>
+                </wp14:sizeRelH>
+                <wp14:sizeRelV relativeFrom="margin">
+                  <wp14:pctHeight>0</wp14:pctHeight>
+                </wp14:sizeRelV>
+              </wp:anchor>
+            </w:drawing>
+          </mc:Choice>
+          <mc:Fallback>
+            <w:pict>
+              <v:rect w14:anchorId="16D2FD60" id="Rectangle 11" o:spid="_x0000_s1026" style="position:absolute;margin-left:263.3pt;margin-top:208.85pt;width:156.6pt;height:38.9pt;z-index:251671552;visibility:visible;mso-wrap-style:square;mso-width-percent:0;mso-height-percent:0;mso-wrap-distance-left:9pt;mso-wrap-distance-top:0;mso-wrap-distance-right:9pt;mso-wrap-distance-bottom:0;mso-position-horizontal:absolute;mso-position-horizontal-relative:text;mso-position-vertical:absolute;mso-position-vertical-relative:text;mso-width-percent:0;mso-height-percent:0;mso-width-relative:margin;mso-height-relative:margin;v-text-anchor:middle" o:gfxdata="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" filled="f" strokecolor="#1f4d78 [1604]" strokeweight="1pt">
+                <v:stroke dashstyle="3 1"/>
+              </v:rect>
+            </w:pict>
+          </mc:Fallback>
+        </mc:AlternateContent>
+      </w:r>
+      <w:r>
+        <w:rPr>
+          <w:noProof/>
+        </w:rPr>
+        <w:drawing>
+          <wp:anchor distT="0" distB="0" distL="114300" distR="114300" simplePos="0" relativeHeight="251670528" behindDoc="0" locked="0" layoutInCell="1" allowOverlap="1" wp14:anchorId="5079719B">
+            <wp:simplePos x="0" y="0"/>
+            <wp:positionH relativeFrom="column">
+              <wp:posOffset>898600</wp:posOffset>
+            </wp:positionH>
+            <wp:positionV relativeFrom="paragraph">
+              <wp:posOffset>3014189</wp:posOffset>
+            </wp:positionV>
+            <wp:extent cx="1913890" cy="556260"/>
+            <wp:effectExtent l="0" t="0" r="0" b="0"/>
+            <wp:wrapSquare wrapText="bothSides"/>
+            <wp:docPr id="10" name="Picture 10"/>
+            <wp:cNvGraphicFramePr>
+              <a:graphicFrameLocks xmlns:a="http://schemas.openxmlformats.org/drawingml/2006/main" noChangeAspect="1"/>
+            </wp:cNvGraphicFramePr>
+            <a:graphic xmlns:a="http://schemas.openxmlformats.org/drawingml/2006/main">
+              <a:graphicData uri="http://schemas.openxmlformats.org/drawingml/2006/picture">
+                <pic:pic xmlns:pic="http://schemas.openxmlformats.org/drawingml/2006/picture">
+                  <pic:nvPicPr>
+                    <pic:cNvPr id="1" name=""/>
+                    <pic:cNvPicPr/>
+                  </pic:nvPicPr>
+                  <pic:blipFill>
+                    <a:blip r:embed="rId11" cstate="print">
+                      <a:extLst>
+                        <a:ext uri="{28A0092B-C50C-407E-A947-70E740481C1C}">
+                          <a14:useLocalDpi xmlns:a14="http://schemas.microsoft.com/office/drawing/2010/main" val="0"/>
+                        </a:ext>
+                      </a:extLst>
+                    </a:blip>
+                    <a:stretch>
+                      <a:fillRect/>
+                    </a:stretch>
+                  </pic:blipFill>
+                  <pic:spPr>
+                    <a:xfrm>
+                      <a:off x="0" y="0"/>
+                      <a:ext cx="1913890" cy="556260"/>
+                    </a:xfrm>
+                    <a:prstGeom prst="rect">
+                      <a:avLst/>
+                    </a:prstGeom>
+                  </pic:spPr>
+                </pic:pic>
+              </a:graphicData>
+            </a:graphic>
+            <wp14:sizeRelH relativeFrom="margin">
+              <wp14:pctWidth>0</wp14:pctWidth>
+            </wp14:sizeRelH>
+            <wp14:sizeRelV relativeFrom="margin">
+              <wp14:pctHeight>0</wp14:pctHeight>
+            </wp14:sizeRelV>
+          </wp:anchor>
+        </w:drawing>
+      </w:r>
+      <w:r>
+        <w:rPr>
+          <w:noProof/>
+        </w:rPr>
+        <mc:AlternateContent>
+          <mc:Choice Requires="wps">
+            <w:drawing>
+              <wp:anchor distT="0" distB="0" distL="114300" distR="114300" simplePos="0" relativeHeight="251669504" behindDoc="0" locked="0" layoutInCell="1" allowOverlap="1" wp14:anchorId="5157C892" wp14:editId="2FB65D7C">
+                <wp:simplePos x="0" y="0"/>
+                <wp:positionH relativeFrom="column">
+                  <wp:posOffset>5177564</wp:posOffset>
+                </wp:positionH>
+                <wp:positionV relativeFrom="paragraph">
+                  <wp:posOffset>1510703</wp:posOffset>
+                </wp:positionV>
+                <wp:extent cx="636270" cy="351278"/>
+                <wp:effectExtent l="9207" t="0" r="39688" b="39687"/>
+                <wp:wrapNone/>
+                <wp:docPr id="9" name="Bent Arrow 8"/>
+                <wp:cNvGraphicFramePr/>
+                <a:graphic xmlns:a="http://schemas.openxmlformats.org/drawingml/2006/main">
+                  <a:graphicData uri="http://schemas.microsoft.com/office/word/2010/wordprocessingShape">
+                    <wps:wsp>
+                      <wps:cNvSpPr/>
+                      <wps:spPr>
+                        <a:xfrm rot="5400000">
+                          <a:off x="0" y="0"/>
+                          <a:ext cx="636270" cy="351278"/>
+                        </a:xfrm>
+                        <a:prstGeom prst="bentArrow">
+                          <a:avLst/>
+                        </a:prstGeom>
+                      </wps:spPr>
+                      <wps:style>
+                        <a:lnRef idx="2">
+                          <a:schemeClr val="accent1">
+                            <a:shade val="50000"/>
+                          </a:schemeClr>
+                        </a:lnRef>
+                        <a:fillRef idx="1">
+                          <a:schemeClr val="accent1"/>
+                        </a:fillRef>
+                        <a:effectRef idx="0">
+                          <a:schemeClr val="accent1"/>
+                        </a:effectRef>
+                        <a:fontRef idx="minor">
+                          <a:schemeClr val="lt1"/>
+                        </a:fontRef>
+                      </wps:style>
+                      <wps:bodyPr rot="0" spcFirstLastPara="0" vertOverflow="overflow" horzOverflow="overflow" vert="horz" wrap="square" lIns="91440" tIns="45720" rIns="91440" bIns="45720" numCol="1" spcCol="0" rtlCol="0" fromWordArt="0" anchor="ctr" anchorCtr="0" forceAA="0" compatLnSpc="1">
+                        <a:prstTxWarp prst="textNoShape">
+                          <a:avLst/>
+                        </a:prstTxWarp>
+                        <a:noAutofit/>
+                      </wps:bodyPr>
+                    </wps:wsp>
+                  </a:graphicData>
+                </a:graphic>
+                <wp14:sizeRelH relativeFrom="margin">
+                  <wp14:pctWidth>0</wp14:pctWidth>
+                </wp14:sizeRelH>
+                <wp14:sizeRelV relativeFrom="margin">
+                  <wp14:pctHeight>0</wp14:pctHeight>
+                </wp14:sizeRelV>
+              </wp:anchor>
+            </w:drawing>
+          </mc:Choice>
+          <mc:Fallback>
+            <w:pict>
+              <v:shape w14:anchorId="465ED144" id="Bent Arrow 8" o:spid="_x0000_s1026" style="position:absolute;margin-left:407.7pt;margin-top:118.95pt;width:50.1pt;height:27.65pt;rotation:90;z-index:251669504;visibility:visible;mso-wrap-style:square;mso-width-percent:0;mso-height-percent:0;mso-wrap-distance-left:9pt;mso-wrap-distance-top:0;mso-wrap-distance-right:9pt;mso-wrap-distance-bottom:0;mso-position-horizontal:absolute;mso-position-horizontal-relative:text;mso-position-vertical:absolute;mso-position-vertical-relative:text;mso-width-percent:0;mso-height-percent:0;mso-width-relative:margin;mso-height-relative:margin;v-text-anchor:middle" coordsize="636270,351278" o:gfxdata="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" path="m,351278l,197594c,112717,68807,43910,153684,43910r394767,l548451,r87819,87820l548451,175639r,-43910l153684,131729v-36376,,-65865,29489,-65865,65865c87819,248822,87820,300050,87820,351278l,351278xe" fillcolor="#5b9bd5 [3204]" strokecolor="#1f4d78 [1604]" strokeweight="1pt">
+                <v:stroke joinstyle="miter"/>
+                <v:path arrowok="t" o:connecttype="custom" o:connectlocs="0,351278;0,197594;153684,43910;548451,43910;548451,0;636270,87820;548451,175639;548451,131729;153684,131729;87819,197594;87820,351278;0,351278" o:connectangles="0,0,0,0,0,0,0,0,0,0,0,0"/>
+              </v:shape>
+            </w:pict>
+          </mc:Fallback>
+        </mc:AlternateContent>
+      </w:r>
+      <w:r>
+        <w:rPr>
+          <w:noProof/>
+        </w:rPr>
+        <w:drawing>
+          <wp:anchor distT="0" distB="0" distL="114300" distR="114300" simplePos="0" relativeHeight="251667456" behindDoc="0" locked="0" layoutInCell="1" allowOverlap="1" wp14:anchorId="0E44D481">
+            <wp:simplePos x="0" y="0"/>
+            <wp:positionH relativeFrom="margin">
+              <wp:align>right</wp:align>
+            </wp:positionH>
+            <wp:positionV relativeFrom="paragraph">
+              <wp:posOffset>1951578</wp:posOffset>
+            </wp:positionV>
+            <wp:extent cx="3232464" cy="1194469"/>
+            <wp:effectExtent l="0" t="0" r="6350" b="5715"/>
+            <wp:wrapSquare wrapText="bothSides"/>
+            <wp:docPr id="4" name="Picture 4"/>
+            <wp:cNvGraphicFramePr>
+              <a:graphicFrameLocks xmlns:a="http://schemas.openxmlformats.org/drawingml/2006/main" noChangeAspect="1"/>
+            </wp:cNvGraphicFramePr>
+            <a:graphic xmlns:a="http://schemas.openxmlformats.org/drawingml/2006/main">
+              <a:graphicData uri="http://schemas.openxmlformats.org/drawingml/2006/picture">
+                <pic:pic xmlns:pic="http://schemas.openxmlformats.org/drawingml/2006/picture">
+                  <pic:nvPicPr>
+                    <pic:cNvPr id="1" name=""/>
+                    <pic:cNvPicPr/>
+                  </pic:nvPicPr>
+                  <pic:blipFill>
+                    <a:blip r:embed="rId12">
+                      <a:extLst>
+                        <a:ext uri="{28A0092B-C50C-407E-A947-70E740481C1C}">
+                          <a14:useLocalDpi xmlns:a14="http://schemas.microsoft.com/office/drawing/2010/main" val="0"/>
+                        </a:ext>
+                      </a:extLst>
+                    </a:blip>
+                    <a:stretch>
+                      <a:fillRect/>
+                    </a:stretch>
+                  </pic:blipFill>
+                  <pic:spPr>
+                    <a:xfrm>
+                      <a:off x="0" y="0"/>
+                      <a:ext cx="3232464" cy="1194469"/>
+                    </a:xfrm>
+                    <a:prstGeom prst="rect">
+                      <a:avLst/>
+                    </a:prstGeom>
+                  </pic:spPr>
+                </pic:pic>
+              </a:graphicData>
+            </a:graphic>
+          </wp:anchor>
+        </w:drawing>
+      </w:r>
+      <w:r>
+        <w:rPr>
+          <w:noProof/>
+        </w:rPr>
+        <w:drawing>
+          <wp:anchor distT="0" distB="0" distL="114300" distR="114300" simplePos="0" relativeHeight="251664384" behindDoc="1" locked="0" layoutInCell="1" allowOverlap="1">
+            <wp:simplePos x="0" y="0"/>
+            <wp:positionH relativeFrom="column">
+              <wp:posOffset>2070207</wp:posOffset>
+            </wp:positionH>
+            <wp:positionV relativeFrom="paragraph">
+              <wp:posOffset>1056417</wp:posOffset>
+            </wp:positionV>
+            <wp:extent cx="3079750" cy="650240"/>
+            <wp:effectExtent l="0" t="0" r="6350" b="0"/>
+            <wp:wrapTight wrapText="bothSides">
+              <wp:wrapPolygon edited="0">
+                <wp:start x="0" y="0"/>
+                <wp:lineTo x="0" y="20883"/>
+                <wp:lineTo x="21511" y="20883"/>
+                <wp:lineTo x="21511" y="0"/>
+                <wp:lineTo x="0" y="0"/>
+              </wp:wrapPolygon>
+            </wp:wrapTight>
+            <wp:docPr id="7" name="Picture 7"/>
+            <wp:cNvGraphicFramePr>
+              <a:graphicFrameLocks xmlns:a="http://schemas.openxmlformats.org/drawingml/2006/main" noChangeAspect="1"/>
+            </wp:cNvGraphicFramePr>
+            <a:graphic xmlns:a="http://schemas.openxmlformats.org/drawingml/2006/main">
+              <a:graphicData uri="http://schemas.openxmlformats.org/drawingml/2006/picture">
+                <pic:pic xmlns:pic="http://schemas.openxmlformats.org/drawingml/2006/picture">
+                  <pic:nvPicPr>
+                    <pic:cNvPr id="1" name=""/>
+                    <pic:cNvPicPr/>
+                  </pic:nvPicPr>
+                  <pic:blipFill>
+                    <a:blip r:embed="rId13" cstate="print">
+                      <a:extLst>
+                        <a:ext uri="{28A0092B-C50C-407E-A947-70E740481C1C}">
+                          <a14:useLocalDpi xmlns:a14="http://schemas.microsoft.com/office/drawing/2010/main" val="0"/>
+                        </a:ext>
+                      </a:extLst>
+                    </a:blip>
+                    <a:stretch>
+                      <a:fillRect/>
+                    </a:stretch>
+                  </pic:blipFill>
+                  <pic:spPr>
+                    <a:xfrm>
+                      <a:off x="0" y="0"/>
+                      <a:ext cx="3079750" cy="650240"/>
+                    </a:xfrm>
+                    <a:prstGeom prst="rect">
+                      <a:avLst/>
+                    </a:prstGeom>
+                  </pic:spPr>
+                </pic:pic>
+              </a:graphicData>
+            </a:graphic>
+            <wp14:sizeRelH relativeFrom="margin">
+              <wp14:pctWidth>0</wp14:pctWidth>
+            </wp14:sizeRelH>
+            <wp14:sizeRelV relativeFrom="margin">
+              <wp14:pctHeight>0</wp14:pctHeight>
+            </wp14:sizeRelV>
+          </wp:anchor>
+        </w:drawing>
+      </w:r>
+      <w:r>
+        <w:rPr>
+          <w:noProof/>
+        </w:rPr>
+        <w:drawing>
+          <wp:anchor distT="0" distB="0" distL="114300" distR="114300" simplePos="0" relativeHeight="251661312" behindDoc="0" locked="0" layoutInCell="1" allowOverlap="1">
+            <wp:simplePos x="0" y="0"/>
+            <wp:positionH relativeFrom="margin">
+              <wp:align>right</wp:align>
+            </wp:positionH>
+            <wp:positionV relativeFrom="page">
+              <wp:posOffset>3530790</wp:posOffset>
+            </wp:positionV>
+            <wp:extent cx="2430145" cy="612140"/>
+            <wp:effectExtent l="0" t="0" r="8255" b="0"/>
+            <wp:wrapSquare wrapText="bothSides"/>
+            <wp:docPr id="3" name="Picture 3"/>
+            <wp:cNvGraphicFramePr>
+              <a:graphicFrameLocks xmlns:a="http://schemas.openxmlformats.org/drawingml/2006/main" noChangeAspect="1"/>
+            </wp:cNvGraphicFramePr>
+            <a:graphic xmlns:a="http://schemas.openxmlformats.org/drawingml/2006/main">
+              <a:graphicData uri="http://schemas.openxmlformats.org/drawingml/2006/picture">
+                <pic:pic xmlns:pic="http://schemas.openxmlformats.org/drawingml/2006/picture">
+                  <pic:nvPicPr>
+                    <pic:cNvPr id="1" name=""/>
+                    <pic:cNvPicPr/>
+                  </pic:nvPicPr>
+                  <pic:blipFill>
+                    <a:blip r:embed="rId14" cstate="print">
+                      <a:extLst>
+                        <a:ext uri="{28A0092B-C50C-407E-A947-70E740481C1C}">
+                          <a14:useLocalDpi xmlns:a14="http://schemas.microsoft.com/office/drawing/2010/main" val="0"/>
+                        </a:ext>
+                      </a:extLst>
+                    </a:blip>
+                    <a:stretch>
+                      <a:fillRect/>
+                    </a:stretch>
+                  </pic:blipFill>
+                  <pic:spPr>
+                    <a:xfrm>
+                      <a:off x="0" y="0"/>
+                      <a:ext cx="2430145" cy="612140"/>
+                    </a:xfrm>
+                    <a:prstGeom prst="rect">
+                      <a:avLst/>
+                    </a:prstGeom>
+                  </pic:spPr>
+                </pic:pic>
+              </a:graphicData>
+            </a:graphic>
+          </wp:anchor>
+        </w:drawing>
+      </w:r>
+      <w:r>
+        <w:rPr>
+          <w:noProof/>
+        </w:rPr>
+        <mc:AlternateContent>
+          <mc:Choice Requires="wps">
+            <w:drawing>
               <wp:anchor distT="0" distB="0" distL="114300" distR="114300" simplePos="0" relativeHeight="251666432" behindDoc="0" locked="0" layoutInCell="1" allowOverlap="1" wp14:anchorId="45BABD90" wp14:editId="280718E0">
                 <wp:simplePos x="0" y="0"/>
                 <wp:positionH relativeFrom="column">
@@ -548,7 +1283,7 @@
           </mc:Choice>
           <mc:Fallback>
             <w:pict>
-              <v:shape w14:anchorId="30AA5E03" id="Bent Arrow 8" o:spid="_x0000_s1026" style="position:absolute;margin-left:272.2pt;margin-top:40.65pt;width:50.1pt;height:31.1pt;rotation:-90;flip:y;z-index:251666432;visibility:visible;mso-wrap-style:square;mso-width-percent:0;mso-height-percent:0;mso-wrap-distance-left:9pt;mso-wrap-distance-top:0;mso-wrap-distance-right:9pt;mso-wrap-distance-bottom:0;mso-position-horizontal:absolute;mso-position-horizontal-relative:text;mso-position-vertical:absolute;mso-position-vertical-relative:text;mso-width-percent:0;mso-height-percent:0;mso-width-relative:margin;mso-height-relative:margin;v-text-anchor:middle" coordsize="636270,394970" o:gfxdata="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" path="m,394970l,222171c,126737,77365,49372,172799,49372r364729,-1l537528,r98742,98743l537528,197485r,-49371l172799,148114v-40901,,-74057,33156,-74057,74057c98742,279771,98743,337370,98743,394970l,394970xe" fillcolor="#5b9bd5 [3204]" strokecolor="#1f4d78 [1604]" strokeweight="1pt">
+              <v:shape w14:anchorId="6B2E5562" id="Bent Arrow 8" o:spid="_x0000_s1026" style="position:absolute;margin-left:272.2pt;margin-top:40.65pt;width:50.1pt;height:31.1pt;rotation:-90;flip:y;z-index:251666432;visibility:visible;mso-wrap-style:square;mso-width-percent:0;mso-height-percent:0;mso-wrap-distance-left:9pt;mso-wrap-distance-top:0;mso-wrap-distance-right:9pt;mso-wrap-distance-bottom:0;mso-position-horizontal:absolute;mso-position-horizontal-relative:text;mso-position-vertical:absolute;mso-position-vertical-relative:text;mso-width-percent:0;mso-height-percent:0;mso-width-relative:margin;mso-height-relative:margin;v-text-anchor:middle" coordsize="636270,394970" o:gfxdata="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" path="m,394970l,222171c,126737,77365,49372,172799,49372r364729,-1l537528,r98742,98743l537528,197485r,-49371l172799,148114v-40901,,-74057,33156,-74057,74057c98742,279771,98743,337370,98743,394970l,394970xe" fillcolor="#5b9bd5 [3204]" strokecolor="#1f4d78 [1604]" strokeweight="1pt">
                 <v:stroke joinstyle="miter"/>
                 <v:path arrowok="t" o:connecttype="custom" o:connectlocs="0,394970;0,222171;172799,49372;537528,49371;537528,0;636270,98743;537528,197485;537528,148114;172799,148114;98742,222171;98743,394970;0,394970" o:connectangles="0,0,0,0,0,0,0,0,0,0,0,0"/>
               </v:shape>
@@ -556,132 +1291,10 @@
           </mc:Fallback>
         </mc:AlternateContent>
       </w:r>
-      <w:r>
-        <w:rPr>
-          <w:noProof/>
-        </w:rPr>
-        <w:drawing>
-          <wp:anchor distT="0" distB="0" distL="114300" distR="114300" simplePos="0" relativeHeight="251664384" behindDoc="1" locked="0" layoutInCell="1" allowOverlap="1">
-            <wp:simplePos x="0" y="0"/>
-            <wp:positionH relativeFrom="column">
-              <wp:posOffset>1898015</wp:posOffset>
-            </wp:positionH>
-            <wp:positionV relativeFrom="paragraph">
-              <wp:posOffset>1062355</wp:posOffset>
-            </wp:positionV>
-            <wp:extent cx="3079750" cy="650240"/>
-            <wp:effectExtent l="0" t="0" r="6350" b="0"/>
-            <wp:wrapTight wrapText="bothSides">
-              <wp:wrapPolygon edited="0">
-                <wp:start x="0" y="0"/>
-                <wp:lineTo x="0" y="20883"/>
-                <wp:lineTo x="21511" y="20883"/>
-                <wp:lineTo x="21511" y="0"/>
-                <wp:lineTo x="0" y="0"/>
-              </wp:wrapPolygon>
-            </wp:wrapTight>
-            <wp:docPr id="7" name="Picture 7"/>
-            <wp:cNvGraphicFramePr>
-              <a:graphicFrameLocks xmlns:a="http://schemas.openxmlformats.org/drawingml/2006/main" noChangeAspect="1"/>
-            </wp:cNvGraphicFramePr>
-            <a:graphic xmlns:a="http://schemas.openxmlformats.org/drawingml/2006/main">
-              <a:graphicData uri="http://schemas.openxmlformats.org/drawingml/2006/picture">
-                <pic:pic xmlns:pic="http://schemas.openxmlformats.org/drawingml/2006/picture">
-                  <pic:nvPicPr>
-                    <pic:cNvPr id="1" name=""/>
-                    <pic:cNvPicPr/>
-                  </pic:nvPicPr>
-                  <pic:blipFill>
-                    <a:blip r:embed="rId10" cstate="print">
-                      <a:extLst>
-                        <a:ext uri="{28A0092B-C50C-407E-A947-70E740481C1C}">
-                          <a14:useLocalDpi xmlns:a14="http://schemas.microsoft.com/office/drawing/2010/main" val="0"/>
-                        </a:ext>
-                      </a:extLst>
-                    </a:blip>
-                    <a:stretch>
-                      <a:fillRect/>
-                    </a:stretch>
-                  </pic:blipFill>
-                  <pic:spPr>
-                    <a:xfrm>
-                      <a:off x="0" y="0"/>
-                      <a:ext cx="3079750" cy="650240"/>
-                    </a:xfrm>
-                    <a:prstGeom prst="rect">
-                      <a:avLst/>
-                    </a:prstGeom>
-                  </pic:spPr>
-                </pic:pic>
-              </a:graphicData>
-            </a:graphic>
-            <wp14:sizeRelH relativeFrom="margin">
-              <wp14:pctWidth>0</wp14:pctWidth>
-            </wp14:sizeRelH>
-            <wp14:sizeRelV relativeFrom="margin">
-              <wp14:pctHeight>0</wp14:pctHeight>
-            </wp14:sizeRelV>
-          </wp:anchor>
-        </w:drawing>
-      </w:r>
-      <w:r>
-        <w:rPr>
-          <w:noProof/>
-        </w:rPr>
-        <w:drawing>
-          <wp:anchor distT="0" distB="0" distL="114300" distR="114300" simplePos="0" relativeHeight="251661312" behindDoc="0" locked="0" layoutInCell="1" allowOverlap="1">
-            <wp:simplePos x="0" y="0"/>
-            <wp:positionH relativeFrom="column">
-              <wp:posOffset>4100830</wp:posOffset>
-            </wp:positionH>
-            <wp:positionV relativeFrom="page">
-              <wp:posOffset>3999865</wp:posOffset>
-            </wp:positionV>
-            <wp:extent cx="2430145" cy="612140"/>
-            <wp:effectExtent l="0" t="0" r="8255" b="0"/>
-            <wp:wrapSquare wrapText="bothSides"/>
-            <wp:docPr id="3" name="Picture 3"/>
-            <wp:cNvGraphicFramePr>
-              <a:graphicFrameLocks xmlns:a="http://schemas.openxmlformats.org/drawingml/2006/main" noChangeAspect="1"/>
-            </wp:cNvGraphicFramePr>
-            <a:graphic xmlns:a="http://schemas.openxmlformats.org/drawingml/2006/main">
-              <a:graphicData uri="http://schemas.openxmlformats.org/drawingml/2006/picture">
-                <pic:pic xmlns:pic="http://schemas.openxmlformats.org/drawingml/2006/picture">
-                  <pic:nvPicPr>
-                    <pic:cNvPr id="1" name=""/>
-                    <pic:cNvPicPr/>
-                  </pic:nvPicPr>
-                  <pic:blipFill>
-                    <a:blip r:embed="rId11" cstate="print">
-                      <a:extLst>
-                        <a:ext uri="{28A0092B-C50C-407E-A947-70E740481C1C}">
-                          <a14:useLocalDpi xmlns:a14="http://schemas.microsoft.com/office/drawing/2010/main" val="0"/>
-                        </a:ext>
-                      </a:extLst>
-                    </a:blip>
-                    <a:stretch>
-                      <a:fillRect/>
-                    </a:stretch>
-                  </pic:blipFill>
-                  <pic:spPr>
-                    <a:xfrm>
-                      <a:off x="0" y="0"/>
-                      <a:ext cx="2430145" cy="612140"/>
-                    </a:xfrm>
-                    <a:prstGeom prst="rect">
-                      <a:avLst/>
-                    </a:prstGeom>
-                  </pic:spPr>
-                </pic:pic>
-              </a:graphicData>
-            </a:graphic>
-          </wp:anchor>
-        </w:drawing>
-      </w:r>
     </w:p>
     <w:sectPr>
       <w:pgSz w:w="12240" w:h="15840"/>
-      <w:pgMar w:top="1440" w:right="1440" w:bottom="1440" w:left="1440" w:header="720" w:footer="720" w:gutter="0"/>
+      <w:pgMar w:top="720" w:right="1008" w:bottom="720" w:left="1008" w:header="720" w:footer="720" w:gutter="0"/>
       <w:cols w:space="720"/>
       <w:docGrid w:linePitch="360"/>
     </w:sectPr>
@@ -690,7 +1303,7 @@
 </file>
 
 <file path=word/numbering.xml><?xml version="1.0" encoding="utf-8"?>
-<w:numbering xmlns:wpc="http://schemas.microsoft.com/office/word/2010/wordprocessingCanvas" xmlns:cx="http://schemas.microsoft.com/office/drawing/2014/chartex" xmlns:cx1="http://schemas.microsoft.com/office/drawing/2015/9/8/chartex" xmlns:mc="http://schemas.openxmlformats.org/markup-compatibility/2006" xmlns:o="urn:schemas-microsoft-com:office:office" xmlns:r="http://schemas.openxmlformats.org/officeDocument/2006/relationships" xmlns:m="http://schemas.openxmlformats.org/officeDocument/2006/math" xmlns:v="urn:schemas-microsoft-com:vml" xmlns:wp14="http://schemas.microsoft.com/office/word/2010/wordprocessingDrawing" xmlns:wp="http://schemas.openxmlformats.org/drawingml/2006/wordprocessingDrawing" xmlns:w10="urn:schemas-microsoft-com:office:word" xmlns:w="http://schemas.openxmlformats.org/wordprocessingml/2006/main" xmlns:w14="http://schemas.microsoft.com/office/word/2010/wordml" xmlns:w15="http://schemas.microsoft.com/office/word/2012/wordml" xmlns:w16se="http://schemas.microsoft.com/office/word/2015/wordml/symex" xmlns:wpg="http://schemas.microsoft.com/office/word/2010/wordprocessingGroup" xmlns:wpi="http://schemas.microsoft.com/office/word/2010/wordprocessingInk" xmlns:wne="http://schemas.microsoft.com/office/word/2006/wordml" xmlns:wps="http://schemas.microsoft.com/office/word/2010/wordprocessingShape" mc:Ignorable="w14 w15 w16se wp14">
+<w:numbering xmlns:wpc="http://schemas.microsoft.com/office/word/2010/wordprocessingCanvas" xmlns:cx="http://schemas.microsoft.com/office/drawing/2014/chartex" xmlns:cx1="http://schemas.microsoft.com/office/drawing/2015/9/8/chartex" xmlns:cx2="http://schemas.microsoft.com/office/drawing/2015/10/21/chartex" xmlns:cx3="http://schemas.microsoft.com/office/drawing/2016/5/9/chartex" xmlns:cx4="http://schemas.microsoft.com/office/drawing/2016/5/10/chartex" xmlns:cx5="http://schemas.microsoft.com/office/drawing/2016/5/11/chartex" xmlns:cx6="http://schemas.microsoft.com/office/drawing/2016/5/12/chartex" xmlns:cx7="http://schemas.microsoft.com/office/drawing/2016/5/13/chartex" xmlns:cx8="http://schemas.microsoft.com/office/drawing/2016/5/14/chartex" xmlns:mc="http://schemas.openxmlformats.org/markup-compatibility/2006" xmlns:aink="http://schemas.microsoft.com/office/drawing/2016/ink" xmlns:am3d="http://schemas.microsoft.com/office/drawing/2017/model3d" xmlns:o="urn:schemas-microsoft-com:office:office" xmlns:r="http://schemas.openxmlformats.org/officeDocument/2006/relationships" xmlns:m="http://schemas.openxmlformats.org/officeDocument/2006/math" xmlns:v="urn:schemas-microsoft-com:vml" xmlns:wp14="http://schemas.microsoft.com/office/word/2010/wordprocessingDrawing" xmlns:wp="http://schemas.openxmlformats.org/drawingml/2006/wordprocessingDrawing" xmlns:w10="urn:schemas-microsoft-com:office:word" xmlns:w="http://schemas.openxmlformats.org/wordprocessingml/2006/main" xmlns:w14="http://schemas.microsoft.com/office/word/2010/wordml" xmlns:w15="http://schemas.microsoft.com/office/word/2012/wordml" xmlns:w16cid="http://schemas.microsoft.com/office/word/2016/wordml/cid" xmlns:w16se="http://schemas.microsoft.com/office/word/2015/wordml/symex" xmlns:wpg="http://schemas.microsoft.com/office/word/2010/wordprocessingGroup" xmlns:wpi="http://schemas.microsoft.com/office/word/2010/wordprocessingInk" xmlns:wne="http://schemas.microsoft.com/office/word/2006/wordml" xmlns:wps="http://schemas.microsoft.com/office/word/2010/wordprocessingShape" mc:Ignorable="w14 w15 w16se w16cid wp14">
   <w:abstractNum w:abstractNumId="0" w15:restartNumberingAfterBreak="0">
     <w:nsid w:val="FFFFFF7C"/>
     <w:multiLevelType w:val="singleLevel"/>
@@ -2420,7 +3033,7 @@
 </file>
 
 <file path=word/styles.xml><?xml version="1.0" encoding="utf-8"?>
-<w:styles xmlns:mc="http://schemas.openxmlformats.org/markup-compatibility/2006" xmlns:r="http://schemas.openxmlformats.org/officeDocument/2006/relationships" xmlns:w="http://schemas.openxmlformats.org/wordprocessingml/2006/main" xmlns:w14="http://schemas.microsoft.com/office/word/2010/wordml" xmlns:w15="http://schemas.microsoft.com/office/word/2012/wordml" xmlns:w16se="http://schemas.microsoft.com/office/word/2015/wordml/symex" mc:Ignorable="w14 w15 w16se">
+<w:styles xmlns:mc="http://schemas.openxmlformats.org/markup-compatibility/2006" xmlns:r="http://schemas.openxmlformats.org/officeDocument/2006/relationships" xmlns:w="http://schemas.openxmlformats.org/wordprocessingml/2006/main" xmlns:w14="http://schemas.microsoft.com/office/word/2010/wordml" xmlns:w15="http://schemas.microsoft.com/office/word/2012/wordml" xmlns:w16cid="http://schemas.microsoft.com/office/word/2016/wordml/cid" xmlns:w16se="http://schemas.microsoft.com/office/word/2015/wordml/symex" mc:Ignorable="w14 w15 w16se w16cid">
   <w:docDefaults>
     <w:rPrDefault>
       <w:rPr>
@@ -2432,7 +3045,7 @@
     </w:rPrDefault>
     <w:pPrDefault/>
   </w:docDefaults>
-  <w:latentStyles w:defLockedState="0" w:defUIPriority="99" w:defSemiHidden="0" w:defUnhideWhenUsed="0" w:defQFormat="0" w:count="371">
+  <w:latentStyles w:defLockedState="0" w:defUIPriority="99" w:defSemiHidden="0" w:defUnhideWhenUsed="0" w:defQFormat="0" w:count="375">
     <w:lsdException w:name="Normal" w:uiPriority="0" w:qFormat="1"/>
     <w:lsdException w:name="heading 1" w:uiPriority="9" w:qFormat="1"/>
     <w:lsdException w:name="heading 2" w:semiHidden="1" w:uiPriority="9" w:unhideWhenUsed="1" w:qFormat="1"/>
@@ -2804,6 +3417,10 @@
     <w:lsdException w:name="List Table 5 Dark Accent 6" w:uiPriority="50"/>
     <w:lsdException w:name="List Table 6 Colorful Accent 6" w:uiPriority="51"/>
     <w:lsdException w:name="List Table 7 Colorful Accent 6" w:uiPriority="52"/>
+    <w:lsdException w:name="Mention" w:semiHidden="1" w:unhideWhenUsed="1"/>
+    <w:lsdException w:name="Smart Hyperlink" w:semiHidden="1" w:unhideWhenUsed="1"/>
+    <w:lsdException w:name="Hashtag" w:semiHidden="1" w:unhideWhenUsed="1"/>
+    <w:lsdException w:name="Unresolved Mention" w:semiHidden="1" w:unhideWhenUsed="1"/>
   </w:latentStyles>
   <w:style w:type="paragraph" w:default="1" w:styleId="Normal">
     <w:name w:val="Normal"/>

</xml_diff>